<commit_message>
updated template for patient-record
</commit_message>
<xml_diff>
--- a/examples/reports/patient-record/patient-record-template.docx
+++ b/examples/reports/patient-record/patient-record-template.docx
@@ -13,13 +13,7 @@
         <w:rPr>
           <w:color w:val="088EC0"/>
         </w:rPr>
-        <w:t xml:space="preserve">Patient Record - </w:t>
-      </w:r>
-      <w:r>
-        <w:rPr>
-          <w:color w:val="088EC0"/>
-        </w:rPr>
-        <w:t>${Pet1.name}</w:t>
+        <w:t>Patient Record - ${Pet1.name}</w:t>
       </w:r>
     </w:p>
     <w:tbl>
@@ -53,13 +47,47 @@
               <w:jc w:val="right"/>
             </w:pPr>
             <w:r>
+              <w:t>Patient Name:</w:t>
+            </w:r>
+          </w:p>
+        </w:tc>
+        <w:tc>
+          <w:tcPr>
+            <w:tcW w:w="2852" w:type="dxa"/>
+          </w:tcPr>
+          <w:p>
+            <w:r>
+              <w:t>${Pet1.</w:t>
+            </w:r>
+            <w:r>
+              <w:t>name</w:t>
+            </w:r>
+            <w:r>
+              <w:t>}</w:t>
+            </w:r>
+          </w:p>
+        </w:tc>
+      </w:tr>
+      <w:tr>
+        <w:trPr>
+          <w:trHeight w:val="323"/>
+        </w:trPr>
+        <w:tc>
+          <w:tcPr>
+            <w:tcW w:w="2432" w:type="dxa"/>
+          </w:tcPr>
+          <w:p>
+            <w:pPr>
+              <w:jc w:val="right"/>
+            </w:pPr>
+            <w:r>
               <w:t>Identification Number:</w:t>
             </w:r>
           </w:p>
         </w:tc>
         <w:tc>
           <w:tcPr>
-            <w:tcW w:w="2433" w:type="dxa"/>
+            <w:tcW w:w="2852" w:type="dxa"/>
           </w:tcPr>
           <w:p>
             <w:r>
@@ -87,7 +115,7 @@
         </w:tc>
         <w:tc>
           <w:tcPr>
-            <w:tcW w:w="2433" w:type="dxa"/>
+            <w:tcW w:w="2852" w:type="dxa"/>
           </w:tcPr>
           <w:p>
             <w:r>
@@ -115,7 +143,7 @@
         </w:tc>
         <w:tc>
           <w:tcPr>
-            <w:tcW w:w="2433" w:type="dxa"/>
+            <w:tcW w:w="2852" w:type="dxa"/>
           </w:tcPr>
           <w:p>
             <w:r>
@@ -157,15 +185,10 @@
         <w:t>}</w:t>
       </w:r>
       <w:r>
-        <w:t xml:space="preserve"> </w:t>
-      </w:r>
-      <w:r>
-        <w:t>${Pet1.owner.lastName}</w:t>
+        <w:t xml:space="preserve"> ${Pet1.owner.lastName}</w:t>
       </w:r>
       <w:r>
         <w:br/>
-      </w:r>
-      <w:r>
         <w:t>${Pet1.owner.address}</w:t>
       </w:r>
       <w:r>
@@ -223,17 +246,23 @@
           <w:p>
             <w:pPr>
               <w:rPr>
+                <w:b/>
+                <w:bCs/>
                 <w:color w:val="FFFFFF" w:themeColor="background1"/>
               </w:rPr>
             </w:pPr>
             <w:r>
               <w:rPr>
+                <w:b/>
+                <w:bCs/>
                 <w:color w:val="FFFFFF" w:themeColor="background1"/>
               </w:rPr>
               <w:t xml:space="preserve">##band=Visits2 </w:t>
             </w:r>
             <w:r>
               <w:rPr>
+                <w:b/>
+                <w:bCs/>
                 <w:color w:val="FFFFFF" w:themeColor="background1"/>
               </w:rPr>
               <w:t>Visit Date</w:t>
@@ -248,11 +277,15 @@
           <w:p>
             <w:pPr>
               <w:rPr>
+                <w:b/>
+                <w:bCs/>
                 <w:color w:val="FFFFFF" w:themeColor="background1"/>
               </w:rPr>
             </w:pPr>
             <w:r>
               <w:rPr>
+                <w:b/>
+                <w:bCs/>
                 <w:color w:val="FFFFFF" w:themeColor="background1"/>
               </w:rPr>
               <w:t>Description</w:t>
@@ -434,8 +467,6 @@
     </w:r>
     <w:r>
       <w:br/>
-    </w:r>
-    <w:r>
       <w:t xml:space="preserve">43a </w:t>
     </w:r>
     <w:proofErr w:type="spellStart"/>
@@ -711,7 +742,7 @@
     <w:lsdException w:name="Table Web 2" w:semiHidden="1" w:unhideWhenUsed="1"/>
     <w:lsdException w:name="Table Web 3" w:semiHidden="1" w:unhideWhenUsed="1"/>
     <w:lsdException w:name="Balloon Text" w:semiHidden="1" w:unhideWhenUsed="1"/>
-    <w:lsdException w:name="Table Grid" w:semiHidden="1" w:uiPriority="59" w:unhideWhenUsed="1"/>
+    <w:lsdException w:name="Table Grid" w:uiPriority="59"/>
     <w:lsdException w:name="Table Theme" w:semiHidden="1" w:unhideWhenUsed="1"/>
     <w:lsdException w:name="Placeholder Text" w:semiHidden="1" w:unhideWhenUsed="1"/>
     <w:lsdException w:name="Light Shading"/>
@@ -1031,6 +1062,7 @@
   <w:style w:type="character" w:default="1" w:styleId="Absatz-Standardschriftart">
     <w:name w:val="Default Paragraph Font"/>
     <w:uiPriority w:val="1"/>
+    <w:semiHidden/>
     <w:unhideWhenUsed/>
   </w:style>
   <w:style w:type="table" w:default="1" w:styleId="NormaleTabelle">

</xml_diff>